<commit_message>
Mailtext vor Export aktualisiert
</commit_message>
<xml_diff>
--- a/mail/Textvorschlag für SammelMail.docx
+++ b/mail/Textvorschlag für SammelMail.docx
@@ -4,29 +4,13 @@
   <w:body>
     <w:p>
       <w:r>
-        <w:t xml:space="preserve">Textvorschlag für Sammel-Mail an alle aktuellen </w:t>
-      </w:r>
-      <w:proofErr w:type="gramStart"/>
-      <w:r>
-        <w:t>FSW Eltern</w:t>
-      </w:r>
-      <w:proofErr w:type="gramEnd"/>
-      <w:r>
-        <w:t>:</w:t>
+        <w:t>Textvorschlag für Sammel-Mail an alle aktuellen FSW Eltern:</w:t>
       </w:r>
     </w:p>
     <w:p/>
     <w:p>
-      <w:proofErr w:type="gramStart"/>
-      <w:r>
-        <w:t>Hallo liebe Familie</w:t>
-      </w:r>
-      <w:proofErr w:type="gramEnd"/>
-      <w:r>
-        <w:t xml:space="preserve"> &lt;NAME&gt;</w:t>
-      </w:r>
-      <w:r>
-        <w:t>,</w:t>
+      <w:r>
+        <w:t>Hallo liebe Familie &lt;NAME&gt;,</w:t>
       </w:r>
     </w:p>
     <w:p>
@@ -43,13 +27,7 @@
         <w:t xml:space="preserve">neue </w:t>
       </w:r>
       <w:r>
-        <w:t>Portal gepflegt. Damit habt Ihr uns super unterstützt,</w:t>
-      </w:r>
-      <w:r>
-        <w:t xml:space="preserve"> </w:t>
-      </w:r>
-      <w:r>
-        <w:t>denn ein sehr großer Berg manueller Arbeit (Zettel einsammeln &amp; nachhaken, manueller Übertrag ins System, Auswerten etc</w:t>
+        <w:t>Portal gepflegt. Damit habt Ihr uns super unterstützt, denn ein sehr großer Berg manueller Arbeit (Zettel einsammeln &amp; nachhaken, manueller Übertrag ins System, Auswerten etc</w:t>
       </w:r>
       <w:r>
         <w:t>.</w:t>
@@ -60,19 +38,7 @@
     </w:p>
     <w:p>
       <w:r>
-        <w:t>Nun läuft das aktuelle Schuljahr schon seit einiger Zeit und viele von Euch sind schon wieder sehr emsig und unterstützen die Schulgemeinschaft durch</w:t>
-      </w:r>
-      <w:r>
-        <w:t xml:space="preserve"> </w:t>
-      </w:r>
-      <w:r>
-        <w:t xml:space="preserve">diverse Elternstunden. Natürlich möchten wir das Portal vom letzten </w:t>
-      </w:r>
-      <w:r>
-        <w:t xml:space="preserve">Jahr </w:t>
-      </w:r>
-      <w:r>
-        <w:t xml:space="preserve">auch in diesem Jahr wieder verwenden. </w:t>
+        <w:t xml:space="preserve">Nun läuft das aktuelle Schuljahr schon seit einiger Zeit und viele von Euch sind schon wieder sehr emsig und unterstützen die Schulgemeinschaft durch diverse Elternstunden. Natürlich möchten wir das Portal vom letzten Jahr auch in diesem Jahr wieder verwenden. </w:t>
       </w:r>
     </w:p>
     <w:p>
@@ -87,24 +53,12 @@
         <w:t>Wir werden alle Eure Eingaben löschen</w:t>
       </w:r>
       <w:r>
-        <w:t xml:space="preserve"> und mit einem "neuen Gewissen" starten. Warum? Ganz einfach deshalb,</w:t>
-      </w:r>
-      <w:r>
-        <w:t xml:space="preserve"> </w:t>
-      </w:r>
-      <w:r>
-        <w:t>weil wir verantwortlich mit Euren Daten umgehen und nichts speichern wollen, was nicht benötigt wird.</w:t>
-      </w:r>
-    </w:p>
-    <w:p>
-      <w:r>
-        <w:t>Ihr sollt aber die Chance bekommen, Eure Eingaben aus dem vergangenen Schuljahr zu speichern. Damit Ihr das tun könnt, öffnet doch einmal Eure persönliche</w:t>
-      </w:r>
-      <w:r>
-        <w:t xml:space="preserve"> </w:t>
-      </w:r>
-      <w:r>
-        <w:t>Portalseite über den QR-Code:</w:t>
+        <w:t xml:space="preserve"> und mit einem "neuen Gewissen" starten. Warum? Ganz einfach deshalb, weil wir verantwortlich mit Euren Daten umgehen und nichts speichern wollen, was nicht benötigt wird.</w:t>
+      </w:r>
+    </w:p>
+    <w:p>
+      <w:r>
+        <w:t>Ihr sollt aber die Chance bekommen, Eure Eingaben aus dem vergangenen Schuljahr zu speichern. Damit Ihr das tun könnt, öffnet doch einmal Eure persönliche Portalseite über den QR-Code:</w:t>
       </w:r>
     </w:p>
     <w:p>
@@ -145,6 +99,9 @@
     </w:p>
     <w:p>
       <w:r>
+        <w:rPr>
+          <w:noProof/>
+        </w:rPr>
         <w:drawing>
           <wp:inline distT="0" distB="0" distL="0" distR="0" wp14:anchorId="10B90959" wp14:editId="072CCA9B">
             <wp:extent cx="5760720" cy="2413635"/>
@@ -228,7 +185,7 @@
         <w:t>gespeicherten Daten löschen</w:t>
       </w:r>
       <w:r>
-        <w:t xml:space="preserve"> und das Ganze neu aufsetzen. Anschließend erhaltet Ihr wieder eine Einladungsmail samt persönlichem Zugang zur Eurer persönlichen Portalseite, auf der Ihr Eure Elternstunden im aktuellen Schuljahr pflegen könnt. </w:t>
+        <w:t xml:space="preserve"> und das Ganze neu aufsetzen. Anschließend erhaltet Ihr wieder eine Einladungsmail samt persönlichem Zugang zu Eurer persönlichen Portalseite, auf der Ihr Eure Elternstunden im aktuellen Schuljahr pflegen könnt. </w:t>
       </w:r>
     </w:p>
     <w:p>

</xml_diff>